<commit_message>
Working report : spelling correction
</commit_message>
<xml_diff>
--- a/1_Meeting/M-Smigiel/Rapport-Travail/Rapport de travail - KW13.docx
+++ b/1_Meeting/M-Smigiel/Rapport-Travail/Rapport de travail - KW13.docx
@@ -104,6 +104,9 @@
             </w:pPr>
             <w:r>
               <w:t>Nombre de passage</w:t>
+            </w:r>
+            <w:r>
+              <w:t>s</w:t>
             </w:r>
           </w:p>
         </w:tc>
@@ -509,10 +512,7 @@
         <w:t>Tian</w:t>
       </w:r>
       <w:r>
-        <w:t xml:space="preserve"> et al. 2023 </w:t>
-      </w:r>
-      <w:r>
-        <w:t xml:space="preserve">et </w:t>
+        <w:t xml:space="preserve"> et al. 2023 et </w:t>
       </w:r>
       <w:r>
         <w:t>Li et al. 2024</w:t>
@@ -526,7 +526,13 @@
         <w:pStyle w:val="ListParagraph"/>
       </w:pPr>
       <w:r>
-        <w:t>Caractéristique clé du cas d’étude : plusieurs séries temporelles peuvent posséder l’information pour la même anomalie (multivariate) et étiqueter les données seraient très compliqué (unlabled, unsupervised)</w:t>
+        <w:t>Caractéristique clé du cas d’étude : plusieurs séries temporelles peuvent posséder l’information pour la même anomalie (multivariate) et étiqueter les données seraient très compliqué</w:t>
+      </w:r>
+      <w:r>
+        <w:t>es</w:t>
+      </w:r>
+      <w:r>
+        <w:t xml:space="preserve"> (unlabled, unsupervised)</w:t>
       </w:r>
     </w:p>
     <w:p>
@@ -553,7 +559,13 @@
         </w:r>
       </w:hyperlink>
       <w:r>
-        <w:t xml:space="preserve"> (pour être visualiser, tree.html doit être dans le même dossier que le dossier lib)</w:t>
+        <w:t xml:space="preserve"> (pour être visualis</w:t>
+      </w:r>
+      <w:r>
+        <w:t>é</w:t>
+      </w:r>
+      <w:r>
+        <w:t>, tree.html doit être dans le même dossier que le dossier lib)</w:t>
       </w:r>
     </w:p>
     <w:p>
@@ -664,7 +676,13 @@
       </w:pPr>
       <w:r>
         <w:lastRenderedPageBreak/>
-        <w:t>Quel niveau de détail es nécessaire ? (par methode)</w:t>
+        <w:t>Quel niveau de détail es</w:t>
+      </w:r>
+      <w:r>
+        <w:t>t-il</w:t>
+      </w:r>
+      <w:r>
+        <w:t xml:space="preserve"> nécessaire ? (par methode)</w:t>
       </w:r>
     </w:p>
     <w:p>
@@ -688,7 +706,13 @@
         </w:numPr>
       </w:pPr>
       <w:r>
-        <w:t>Description regoures et mathématique (peut-être trop ambitieux)</w:t>
+        <w:t xml:space="preserve">Description </w:t>
+      </w:r>
+      <w:r>
+        <w:t xml:space="preserve">rigoureuse </w:t>
+      </w:r>
+      <w:r>
+        <w:t>et mathématique (peut-être trop ambitieux)</w:t>
       </w:r>
     </w:p>
     <w:p>
@@ -700,7 +724,13 @@
         </w:numPr>
       </w:pPr>
       <w:r>
-        <w:t>Tableau avantage inconvénient (nombre minimum de chaque pour minimiser les biais)</w:t>
+        <w:t>Tableau avantage</w:t>
+      </w:r>
+      <w:r>
+        <w:t>,</w:t>
+      </w:r>
+      <w:r>
+        <w:t xml:space="preserve"> inconvénient (nombre minimum de chaque pour minimiser les biais)</w:t>
       </w:r>
     </w:p>
     <w:p>
@@ -3160,6 +3190,7 @@
   <w:style w:type="character" w:default="1" w:styleId="DefaultParagraphFont">
     <w:name w:val="Default Paragraph Font"/>
     <w:uiPriority w:val="1"/>
+    <w:semiHidden/>
     <w:unhideWhenUsed/>
   </w:style>
   <w:style w:type="table" w:default="1" w:styleId="TableNormal">

</xml_diff>